<commit_message>
refactored core attrs too match ERD and added ur suggestion
</commit_message>
<xml_diff>
--- a/AllegroStyle_Documentation.docx
+++ b/AllegroStyle_Documentation.docx
@@ -328,7 +328,7 @@
         <w:rPr>
           <w:szCs w:val="24"/>
         </w:rPr>
-        <w:t>Ensure high security, reliability, and maintainability through Spring Security, Bean Validation, CI/CD, and containerized deployment.</w:t>
+        <w:t>Ensure high security, reliability, and maintainability through Spring Security, Bean Validation, CI.</w:t>
       </w:r>
     </w:p>
     <w:p>
@@ -782,27 +782,6 @@
         </w:rPr>
         <w:t>limiting and input validation (Bean Validation).</w:t>
       </w:r>
-    </w:p>
-    <w:p>
-      <w:pPr>
-        <w:pStyle w:val="ListBullet"/>
-        <w:rPr>
-          <w:szCs w:val="24"/>
-        </w:rPr>
-      </w:pPr>
-      <w:r>
-        <w:rPr>
-          <w:szCs w:val="24"/>
-        </w:rPr>
-        <w:t>Dockerized local dev &amp; production stacks.</w:t>
-      </w:r>
-    </w:p>
-    <w:p>
-      <w:pPr>
-        <w:rPr>
-          <w:szCs w:val="24"/>
-        </w:rPr>
-      </w:pPr>
     </w:p>
     <w:p>
       <w:pPr>
@@ -862,280 +841,1077 @@
     </w:p>
     <w:p>
       <w:pPr>
-        <w:pStyle w:val="ListBullet"/>
-        <w:rPr>
-          <w:szCs w:val="24"/>
-        </w:rPr>
-      </w:pPr>
-      <w:r>
-        <w:rPr>
-          <w:szCs w:val="24"/>
-        </w:rPr>
-        <w:t>**User**: id, name, email, password, role {BUYER, ADMIN}, address, created_at</w:t>
+        <w:pStyle w:val="Heading2"/>
+      </w:pPr>
+      <w:r>
+        <w:t>Entities &amp; Core Attributes</w:t>
       </w:r>
     </w:p>
     <w:p>
       <w:pPr>
         <w:pStyle w:val="ListBullet"/>
-        <w:rPr>
-          <w:szCs w:val="24"/>
-        </w:rPr>
-      </w:pPr>
-      <w:r>
-        <w:rPr>
-          <w:szCs w:val="24"/>
-        </w:rPr>
-        <w:t>**Product**: id, sku, name, description, price, stock, category_id, created_at</w:t>
+      </w:pPr>
+      <w:r>
+        <w:rPr>
+          <w:b/>
+        </w:rPr>
+        <w:t>**Address**</w:t>
       </w:r>
     </w:p>
     <w:p>
       <w:pPr>
-        <w:pStyle w:val="ListBullet"/>
-        <w:rPr>
-          <w:szCs w:val="24"/>
-        </w:rPr>
-      </w:pPr>
-      <w:r>
-        <w:rPr>
-          <w:szCs w:val="24"/>
-        </w:rPr>
-        <w:t>**Order**: id, user_id, placed_at, status, total, shipping_address</w:t>
-      </w:r>
+        <w:ind w:left="567"/>
+      </w:pPr>
+      <w:r>
+        <w:t xml:space="preserve">id (PK), city, country, street, </w:t>
+      </w:r>
+      <w:proofErr w:type="spellStart"/>
+      <w:r>
+        <w:t>house_number</w:t>
+      </w:r>
+      <w:proofErr w:type="spellEnd"/>
     </w:p>
     <w:p>
       <w:pPr>
         <w:pStyle w:val="ListBullet"/>
-        <w:rPr>
-          <w:szCs w:val="24"/>
-        </w:rPr>
-      </w:pPr>
-      <w:r>
-        <w:rPr>
-          <w:szCs w:val="24"/>
-        </w:rPr>
-        <w:t>**OrderItem**: order_id, product_id, quantity, unit_price</w:t>
+      </w:pPr>
+      <w:r>
+        <w:rPr>
+          <w:b/>
+        </w:rPr>
+        <w:t>**User**</w:t>
       </w:r>
     </w:p>
     <w:p>
       <w:pPr>
-        <w:pStyle w:val="ListBullet"/>
-        <w:rPr>
-          <w:szCs w:val="24"/>
-        </w:rPr>
-      </w:pPr>
-      <w:r>
-        <w:rPr>
-          <w:szCs w:val="24"/>
-        </w:rPr>
-        <w:t>**Cart**: id, user_id, created_at</w:t>
+        <w:ind w:left="567"/>
+      </w:pPr>
+      <w:r>
+        <w:t xml:space="preserve">id (PK), username, email, password, role {BUYER, ADMIN}, </w:t>
+      </w:r>
+      <w:proofErr w:type="spellStart"/>
+      <w:r>
+        <w:t>created_at</w:t>
+      </w:r>
+      <w:proofErr w:type="spellEnd"/>
+      <w:r>
+        <w:t xml:space="preserve">, </w:t>
+      </w:r>
+      <w:proofErr w:type="spellStart"/>
+      <w:r>
+        <w:t>address_id</w:t>
+      </w:r>
+      <w:proofErr w:type="spellEnd"/>
+      <w:r>
+        <w:t xml:space="preserve"> (FK → Address)</w:t>
       </w:r>
     </w:p>
     <w:p>
       <w:pPr>
         <w:pStyle w:val="ListBullet"/>
-        <w:rPr>
-          <w:szCs w:val="24"/>
-        </w:rPr>
-      </w:pPr>
-      <w:r>
-        <w:rPr>
-          <w:szCs w:val="24"/>
-        </w:rPr>
-        <w:t>**CartItem**: cart_id, product_id, quantity</w:t>
+      </w:pPr>
+      <w:r>
+        <w:rPr>
+          <w:b/>
+        </w:rPr>
+        <w:t>**Category**</w:t>
       </w:r>
     </w:p>
     <w:p>
       <w:pPr>
-        <w:pStyle w:val="ListBullet"/>
-        <w:rPr>
-          <w:szCs w:val="24"/>
-        </w:rPr>
-      </w:pPr>
-      <w:r>
-        <w:rPr>
-          <w:szCs w:val="24"/>
-        </w:rPr>
-        <w:t>**Review**: id, user_id, product_id, rating, comment, created_at</w:t>
+        <w:ind w:left="567"/>
+      </w:pPr>
+      <w:r>
+        <w:t xml:space="preserve">id (PK), name, </w:t>
+      </w:r>
+      <w:proofErr w:type="spellStart"/>
+      <w:r>
+        <w:t>parent_category_id</w:t>
+      </w:r>
+      <w:proofErr w:type="spellEnd"/>
+      <w:r>
+        <w:t xml:space="preserve"> (FK → Category)</w:t>
       </w:r>
     </w:p>
     <w:p>
       <w:pPr>
         <w:pStyle w:val="ListBullet"/>
-        <w:rPr>
-          <w:szCs w:val="24"/>
-        </w:rPr>
-      </w:pPr>
-      <w:r>
-        <w:rPr>
-          <w:szCs w:val="24"/>
-        </w:rPr>
-        <w:t>**Category**: id, parent_id, name</w:t>
+      </w:pPr>
+      <w:r>
+        <w:rPr>
+          <w:b/>
+        </w:rPr>
+        <w:t>**Product**</w:t>
       </w:r>
     </w:p>
     <w:p>
       <w:pPr>
-        <w:pStyle w:val="ListBullet"/>
-        <w:rPr>
-          <w:szCs w:val="24"/>
-        </w:rPr>
-      </w:pPr>
-      <w:r>
-        <w:rPr>
-          <w:szCs w:val="24"/>
-        </w:rPr>
-        <w:t>Relationships:</w:t>
+        <w:ind w:left="567"/>
+      </w:pPr>
+      <w:r>
+        <w:t xml:space="preserve">id (PK), name, description, price, </w:t>
+      </w:r>
+      <w:proofErr w:type="spellStart"/>
+      <w:r>
+        <w:t>stock_quantity</w:t>
+      </w:r>
+      <w:proofErr w:type="spellEnd"/>
+      <w:r>
+        <w:t xml:space="preserve">, </w:t>
+      </w:r>
+      <w:proofErr w:type="spellStart"/>
+      <w:r>
+        <w:t>created_at</w:t>
+      </w:r>
+      <w:proofErr w:type="spellEnd"/>
+      <w:r>
+        <w:t xml:space="preserve">, </w:t>
+      </w:r>
+      <w:proofErr w:type="spellStart"/>
+      <w:r>
+        <w:t>category_id</w:t>
+      </w:r>
+      <w:proofErr w:type="spellEnd"/>
+      <w:r>
+        <w:t xml:space="preserve"> (FK → Category), </w:t>
+      </w:r>
+      <w:proofErr w:type="spellStart"/>
+      <w:r>
+        <w:t>seller_id</w:t>
+      </w:r>
+      <w:proofErr w:type="spellEnd"/>
+      <w:r>
+        <w:t xml:space="preserve"> (FK → User)</w:t>
       </w:r>
     </w:p>
     <w:p>
       <w:pPr>
         <w:pStyle w:val="ListBullet"/>
-        <w:rPr>
-          <w:szCs w:val="24"/>
-        </w:rPr>
-      </w:pPr>
-      <w:r>
-        <w:rPr>
-          <w:szCs w:val="24"/>
-        </w:rPr>
-        <w:t>User 1</w:t>
-      </w:r>
-      <w:r>
-        <w:rPr>
-          <w:rFonts w:ascii="Cambria Math" w:hAnsi="Cambria Math" w:cs="Cambria Math"/>
-          <w:szCs w:val="24"/>
-        </w:rPr>
-        <w:t>‑</w:t>
-      </w:r>
-      <w:r>
-        <w:rPr>
-          <w:szCs w:val="24"/>
-        </w:rPr>
-        <w:t>* Order, User 1</w:t>
-      </w:r>
-      <w:r>
-        <w:rPr>
-          <w:rFonts w:ascii="Cambria Math" w:hAnsi="Cambria Math" w:cs="Cambria Math"/>
-          <w:szCs w:val="24"/>
-        </w:rPr>
-        <w:t>‑</w:t>
-      </w:r>
-      <w:r>
-        <w:rPr>
-          <w:szCs w:val="24"/>
-        </w:rPr>
-        <w:t>1 Cart, Product 1</w:t>
-      </w:r>
-      <w:r>
-        <w:rPr>
-          <w:rFonts w:ascii="Cambria Math" w:hAnsi="Cambria Math" w:cs="Cambria Math"/>
-          <w:szCs w:val="24"/>
-        </w:rPr>
-        <w:t>‑</w:t>
-      </w:r>
-      <w:r>
-        <w:rPr>
-          <w:szCs w:val="24"/>
-        </w:rPr>
-        <w:t>* Review</w:t>
+      </w:pPr>
+      <w:r>
+        <w:rPr>
+          <w:b/>
+        </w:rPr>
+        <w:t>**Cart**</w:t>
       </w:r>
     </w:p>
     <w:p>
       <w:pPr>
-        <w:pStyle w:val="ListBullet"/>
-        <w:rPr>
-          <w:szCs w:val="24"/>
-        </w:rPr>
-      </w:pPr>
-      <w:r>
-        <w:rPr>
-          <w:szCs w:val="24"/>
-        </w:rPr>
-        <w:t>Order 1</w:t>
-      </w:r>
-      <w:r>
-        <w:rPr>
-          <w:rFonts w:ascii="Cambria Math" w:hAnsi="Cambria Math" w:cs="Cambria Math"/>
-          <w:szCs w:val="24"/>
-        </w:rPr>
-        <w:t>‑</w:t>
-      </w:r>
-      <w:r>
-        <w:rPr>
-          <w:szCs w:val="24"/>
-        </w:rPr>
-        <w:t>* OrderItem, Product 1</w:t>
-      </w:r>
-      <w:r>
-        <w:rPr>
-          <w:rFonts w:ascii="Cambria Math" w:hAnsi="Cambria Math" w:cs="Cambria Math"/>
-          <w:szCs w:val="24"/>
-        </w:rPr>
-        <w:t>‑</w:t>
-      </w:r>
-      <w:r>
-        <w:rPr>
-          <w:szCs w:val="24"/>
-        </w:rPr>
-        <w:t>* OrderItem</w:t>
-      </w:r>
+        <w:ind w:left="567"/>
+      </w:pPr>
+      <w:proofErr w:type="spellStart"/>
+      <w:r>
+        <w:t>user_id</w:t>
+      </w:r>
+      <w:proofErr w:type="spellEnd"/>
+      <w:r>
+        <w:t xml:space="preserve"> (PK &amp; FK → User), </w:t>
+      </w:r>
+      <w:proofErr w:type="spellStart"/>
+      <w:r>
+        <w:t>created_at</w:t>
+      </w:r>
+      <w:proofErr w:type="spellEnd"/>
     </w:p>
     <w:p>
       <w:pPr>
         <w:pStyle w:val="ListBullet"/>
-        <w:rPr>
-          <w:szCs w:val="24"/>
-        </w:rPr>
-      </w:pPr>
-      <w:r>
-        <w:rPr>
-          <w:szCs w:val="24"/>
-        </w:rPr>
-        <w:t>Category self</w:t>
-      </w:r>
-      <w:r>
-        <w:rPr>
-          <w:rFonts w:ascii="Cambria Math" w:hAnsi="Cambria Math" w:cs="Cambria Math"/>
-          <w:szCs w:val="24"/>
-        </w:rPr>
-        <w:t>‑</w:t>
-      </w:r>
-      <w:r>
-        <w:rPr>
-          <w:szCs w:val="24"/>
-        </w:rPr>
-        <w:t>hierarchy, Product *</w:t>
-      </w:r>
-      <w:r>
-        <w:rPr>
-          <w:rFonts w:ascii="Cambria Math" w:hAnsi="Cambria Math" w:cs="Cambria Math"/>
-          <w:szCs w:val="24"/>
-        </w:rPr>
-        <w:t>‑</w:t>
-      </w:r>
-      <w:r>
-        <w:rPr>
-          <w:szCs w:val="24"/>
-        </w:rPr>
-        <w:t>1 Category</w:t>
+      </w:pPr>
+      <w:r>
+        <w:rPr>
+          <w:b/>
+        </w:rPr>
+        <w:t>**</w:t>
+      </w:r>
+      <w:proofErr w:type="spellStart"/>
+      <w:r>
+        <w:rPr>
+          <w:b/>
+        </w:rPr>
+        <w:t>CartItem</w:t>
+      </w:r>
+      <w:proofErr w:type="spellEnd"/>
+      <w:r>
+        <w:rPr>
+          <w:b/>
+        </w:rPr>
+        <w:t>**</w:t>
       </w:r>
     </w:p>
     <w:p>
       <w:pPr>
-        <w:rPr>
-          <w:szCs w:val="24"/>
-        </w:rPr>
-      </w:pPr>
+        <w:ind w:left="567"/>
+      </w:pPr>
+      <w:proofErr w:type="spellStart"/>
+      <w:r>
+        <w:t>cart_id</w:t>
+      </w:r>
+      <w:proofErr w:type="spellEnd"/>
+      <w:r>
+        <w:t xml:space="preserve"> (PK, FK → Cart), </w:t>
+      </w:r>
+      <w:proofErr w:type="spellStart"/>
+      <w:r>
+        <w:t>product_id</w:t>
+      </w:r>
+      <w:proofErr w:type="spellEnd"/>
+      <w:r>
+        <w:t xml:space="preserve"> (PK, FK → Product), quantity</w:t>
+      </w:r>
     </w:p>
     <w:p>
       <w:pPr>
-        <w:rPr>
-          <w:szCs w:val="24"/>
-        </w:rPr>
-      </w:pPr>
-      <w:r>
-        <w:rPr>
-          <w:szCs w:val="24"/>
-        </w:rPr>
+        <w:pStyle w:val="ListBullet"/>
+      </w:pPr>
+      <w:r>
+        <w:rPr>
+          <w:b/>
+        </w:rPr>
+        <w:t>**Order**</w:t>
+      </w:r>
+    </w:p>
+    <w:p>
+      <w:pPr>
+        <w:ind w:left="567"/>
+      </w:pPr>
+      <w:r>
+        <w:t xml:space="preserve">id (PK), </w:t>
+      </w:r>
+      <w:proofErr w:type="spellStart"/>
+      <w:r>
+        <w:t>user_id</w:t>
+      </w:r>
+      <w:proofErr w:type="spellEnd"/>
+      <w:r>
+        <w:t xml:space="preserve"> (FK → User), </w:t>
+      </w:r>
+      <w:proofErr w:type="spellStart"/>
+      <w:r>
+        <w:t>placed_at</w:t>
+      </w:r>
+      <w:proofErr w:type="spellEnd"/>
+      <w:r>
+        <w:t xml:space="preserve">, status, total, </w:t>
+      </w:r>
+      <w:proofErr w:type="spellStart"/>
+      <w:r>
+        <w:t>shipping_address_id</w:t>
+      </w:r>
+      <w:proofErr w:type="spellEnd"/>
+      <w:r>
+        <w:t xml:space="preserve"> (FK → Address)</w:t>
+      </w:r>
+    </w:p>
+    <w:p>
+      <w:pPr>
+        <w:pStyle w:val="ListBullet"/>
+      </w:pPr>
+      <w:r>
+        <w:rPr>
+          <w:b/>
+        </w:rPr>
+        <w:t>**</w:t>
+      </w:r>
+      <w:proofErr w:type="spellStart"/>
+      <w:r>
+        <w:rPr>
+          <w:b/>
+        </w:rPr>
+        <w:t>OrderItem</w:t>
+      </w:r>
+      <w:proofErr w:type="spellEnd"/>
+      <w:r>
+        <w:rPr>
+          <w:b/>
+        </w:rPr>
+        <w:t>**</w:t>
+      </w:r>
+    </w:p>
+    <w:p>
+      <w:pPr>
+        <w:ind w:left="567"/>
+      </w:pPr>
+      <w:proofErr w:type="spellStart"/>
+      <w:r>
+        <w:t>order_id</w:t>
+      </w:r>
+      <w:proofErr w:type="spellEnd"/>
+      <w:r>
+        <w:t xml:space="preserve"> (PK, FK → Order), </w:t>
+      </w:r>
+      <w:proofErr w:type="spellStart"/>
+      <w:r>
+        <w:t>product_id</w:t>
+      </w:r>
+      <w:proofErr w:type="spellEnd"/>
+      <w:r>
+        <w:t xml:space="preserve"> (PK, FK → Product), quantity, </w:t>
+      </w:r>
+      <w:proofErr w:type="spellStart"/>
+      <w:r>
+        <w:t>unit_price</w:t>
+      </w:r>
+      <w:proofErr w:type="spellEnd"/>
+    </w:p>
+    <w:p>
+      <w:pPr>
+        <w:pStyle w:val="ListBullet"/>
+      </w:pPr>
+      <w:r>
+        <w:rPr>
+          <w:b/>
+        </w:rPr>
+        <w:t>**Review**</w:t>
+      </w:r>
+    </w:p>
+    <w:p>
+      <w:pPr>
+        <w:ind w:left="567"/>
+      </w:pPr>
+      <w:r>
+        <w:t xml:space="preserve">id (PK), </w:t>
+      </w:r>
+      <w:proofErr w:type="spellStart"/>
+      <w:r>
+        <w:t>user_id</w:t>
+      </w:r>
+      <w:proofErr w:type="spellEnd"/>
+      <w:r>
+        <w:t xml:space="preserve"> (FK → User), </w:t>
+      </w:r>
+      <w:proofErr w:type="spellStart"/>
+      <w:r>
+        <w:t>product_id</w:t>
+      </w:r>
+      <w:proofErr w:type="spellEnd"/>
+      <w:r>
+        <w:t xml:space="preserve"> (FK → Product), rating, comment, </w:t>
+      </w:r>
+      <w:proofErr w:type="spellStart"/>
+      <w:r>
+        <w:t>created_at</w:t>
+      </w:r>
+      <w:proofErr w:type="spellEnd"/>
+    </w:p>
+    <w:p>
+      <w:pPr>
+        <w:pStyle w:val="Heading2"/>
+      </w:pPr>
+      <w:r>
+        <w:lastRenderedPageBreak/>
+        <w:t>Relationships</w:t>
+      </w:r>
+    </w:p>
+    <w:tbl>
+      <w:tblPr>
+        <w:tblStyle w:val="TableGrid"/>
+        <w:tblW w:w="0" w:type="auto"/>
+        <w:tblLook w:val="04A0" w:firstRow="1" w:lastRow="0" w:firstColumn="1" w:lastColumn="0" w:noHBand="0" w:noVBand="1"/>
+      </w:tblPr>
+      <w:tblGrid>
+        <w:gridCol w:w="3135"/>
+        <w:gridCol w:w="3135"/>
+        <w:gridCol w:w="3135"/>
+      </w:tblGrid>
+      <w:tr>
+        <w:tc>
+          <w:tcPr>
+            <w:tcW w:w="3135" w:type="dxa"/>
+          </w:tcPr>
+          <w:p>
+            <w:pPr>
+              <w:spacing w:line="276" w:lineRule="auto"/>
+            </w:pPr>
+            <w:r>
+              <w:t>Relationship</w:t>
+            </w:r>
+          </w:p>
+        </w:tc>
+        <w:tc>
+          <w:tcPr>
+            <w:tcW w:w="3135" w:type="dxa"/>
+          </w:tcPr>
+          <w:p>
+            <w:pPr>
+              <w:spacing w:line="276" w:lineRule="auto"/>
+            </w:pPr>
+            <w:r>
+              <w:t>Cardinality</w:t>
+            </w:r>
+          </w:p>
+        </w:tc>
+        <w:tc>
+          <w:tcPr>
+            <w:tcW w:w="3135" w:type="dxa"/>
+          </w:tcPr>
+          <w:p>
+            <w:pPr>
+              <w:spacing w:line="276" w:lineRule="auto"/>
+            </w:pPr>
+            <w:r>
+              <w:t>Notes</w:t>
+            </w:r>
+          </w:p>
+        </w:tc>
+      </w:tr>
+      <w:tr>
+        <w:tc>
+          <w:tcPr>
+            <w:tcW w:w="3135" w:type="dxa"/>
+          </w:tcPr>
+          <w:p>
+            <w:pPr>
+              <w:spacing w:line="276" w:lineRule="auto"/>
+            </w:pPr>
+            <w:r>
+              <w:t>Address → User</w:t>
+            </w:r>
+          </w:p>
+        </w:tc>
+        <w:tc>
+          <w:tcPr>
+            <w:tcW w:w="3135" w:type="dxa"/>
+          </w:tcPr>
+          <w:p>
+            <w:pPr>
+              <w:spacing w:line="276" w:lineRule="auto"/>
+            </w:pPr>
+            <w:proofErr w:type="gramStart"/>
+            <w:r>
+              <w:t>1 :</w:t>
+            </w:r>
+            <w:proofErr w:type="gramEnd"/>
+            <w:r>
+              <w:t xml:space="preserve"> *</w:t>
+            </w:r>
+          </w:p>
+        </w:tc>
+        <w:tc>
+          <w:tcPr>
+            <w:tcW w:w="3135" w:type="dxa"/>
+          </w:tcPr>
+          <w:p>
+            <w:pPr>
+              <w:spacing w:line="276" w:lineRule="auto"/>
+            </w:pPr>
+            <w:r>
+              <w:t>A single address can be shared by many users</w:t>
+            </w:r>
+          </w:p>
+        </w:tc>
+      </w:tr>
+      <w:tr>
+        <w:tc>
+          <w:tcPr>
+            <w:tcW w:w="3135" w:type="dxa"/>
+          </w:tcPr>
+          <w:p>
+            <w:pPr>
+              <w:spacing w:line="276" w:lineRule="auto"/>
+            </w:pPr>
+            <w:r>
+              <w:t>Address → Order</w:t>
+            </w:r>
+          </w:p>
+        </w:tc>
+        <w:tc>
+          <w:tcPr>
+            <w:tcW w:w="3135" w:type="dxa"/>
+          </w:tcPr>
+          <w:p>
+            <w:pPr>
+              <w:spacing w:line="276" w:lineRule="auto"/>
+            </w:pPr>
+            <w:proofErr w:type="gramStart"/>
+            <w:r>
+              <w:t>1 :</w:t>
+            </w:r>
+            <w:proofErr w:type="gramEnd"/>
+            <w:r>
+              <w:t xml:space="preserve"> *</w:t>
+            </w:r>
+          </w:p>
+        </w:tc>
+        <w:tc>
+          <w:tcPr>
+            <w:tcW w:w="3135" w:type="dxa"/>
+          </w:tcPr>
+          <w:p>
+            <w:pPr>
+              <w:spacing w:line="276" w:lineRule="auto"/>
+            </w:pPr>
+            <w:r>
+              <w:t>Each order stores a shipping address</w:t>
+            </w:r>
+          </w:p>
+        </w:tc>
+      </w:tr>
+      <w:tr>
+        <w:tc>
+          <w:tcPr>
+            <w:tcW w:w="3135" w:type="dxa"/>
+          </w:tcPr>
+          <w:p>
+            <w:pPr>
+              <w:spacing w:line="276" w:lineRule="auto"/>
+            </w:pPr>
+            <w:r>
+              <w:t>User → Cart</w:t>
+            </w:r>
+          </w:p>
+        </w:tc>
+        <w:tc>
+          <w:tcPr>
+            <w:tcW w:w="3135" w:type="dxa"/>
+          </w:tcPr>
+          <w:p>
+            <w:pPr>
+              <w:spacing w:line="276" w:lineRule="auto"/>
+            </w:pPr>
+            <w:proofErr w:type="gramStart"/>
+            <w:r>
+              <w:t>1 :</w:t>
+            </w:r>
+            <w:proofErr w:type="gramEnd"/>
+            <w:r>
+              <w:t xml:space="preserve"> 1</w:t>
+            </w:r>
+          </w:p>
+        </w:tc>
+        <w:tc>
+          <w:tcPr>
+            <w:tcW w:w="3135" w:type="dxa"/>
+          </w:tcPr>
+          <w:p>
+            <w:pPr>
+              <w:spacing w:line="276" w:lineRule="auto"/>
+            </w:pPr>
+            <w:r>
+              <w:t>`</w:t>
+            </w:r>
+            <w:proofErr w:type="spellStart"/>
+            <w:r>
+              <w:t>user_id</w:t>
+            </w:r>
+            <w:proofErr w:type="spellEnd"/>
+            <w:r>
+              <w:t>` is both PK &amp; FK in Cart</w:t>
+            </w:r>
+          </w:p>
+        </w:tc>
+      </w:tr>
+      <w:tr>
+        <w:tc>
+          <w:tcPr>
+            <w:tcW w:w="3135" w:type="dxa"/>
+          </w:tcPr>
+          <w:p>
+            <w:pPr>
+              <w:spacing w:line="276" w:lineRule="auto"/>
+            </w:pPr>
+            <w:r>
+              <w:t>User → Order</w:t>
+            </w:r>
+          </w:p>
+        </w:tc>
+        <w:tc>
+          <w:tcPr>
+            <w:tcW w:w="3135" w:type="dxa"/>
+          </w:tcPr>
+          <w:p>
+            <w:pPr>
+              <w:spacing w:line="276" w:lineRule="auto"/>
+            </w:pPr>
+            <w:proofErr w:type="gramStart"/>
+            <w:r>
+              <w:t>1 :</w:t>
+            </w:r>
+            <w:proofErr w:type="gramEnd"/>
+            <w:r>
+              <w:t xml:space="preserve"> *</w:t>
+            </w:r>
+          </w:p>
+        </w:tc>
+        <w:tc>
+          <w:tcPr>
+            <w:tcW w:w="3135" w:type="dxa"/>
+          </w:tcPr>
+          <w:p>
+            <w:pPr>
+              <w:spacing w:line="276" w:lineRule="auto"/>
+            </w:pPr>
+            <w:r>
+              <w:t>A buyer can place many orders</w:t>
+            </w:r>
+          </w:p>
+        </w:tc>
+      </w:tr>
+      <w:tr>
+        <w:tc>
+          <w:tcPr>
+            <w:tcW w:w="3135" w:type="dxa"/>
+          </w:tcPr>
+          <w:p>
+            <w:pPr>
+              <w:spacing w:line="276" w:lineRule="auto"/>
+            </w:pPr>
+            <w:r>
+              <w:t>User → Product</w:t>
+            </w:r>
+          </w:p>
+        </w:tc>
+        <w:tc>
+          <w:tcPr>
+            <w:tcW w:w="3135" w:type="dxa"/>
+          </w:tcPr>
+          <w:p>
+            <w:pPr>
+              <w:spacing w:line="276" w:lineRule="auto"/>
+            </w:pPr>
+            <w:proofErr w:type="gramStart"/>
+            <w:r>
+              <w:t>1 :</w:t>
+            </w:r>
+            <w:proofErr w:type="gramEnd"/>
+            <w:r>
+              <w:t xml:space="preserve"> *</w:t>
+            </w:r>
+          </w:p>
+        </w:tc>
+        <w:tc>
+          <w:tcPr>
+            <w:tcW w:w="3135" w:type="dxa"/>
+          </w:tcPr>
+          <w:p>
+            <w:pPr>
+              <w:spacing w:line="276" w:lineRule="auto"/>
+            </w:pPr>
+            <w:r>
+              <w:t>Seller owns many products</w:t>
+            </w:r>
+          </w:p>
+        </w:tc>
+      </w:tr>
+      <w:tr>
+        <w:tc>
+          <w:tcPr>
+            <w:tcW w:w="3135" w:type="dxa"/>
+          </w:tcPr>
+          <w:p>
+            <w:pPr>
+              <w:spacing w:line="276" w:lineRule="auto"/>
+            </w:pPr>
+            <w:r>
+              <w:t>User → Review</w:t>
+            </w:r>
+          </w:p>
+        </w:tc>
+        <w:tc>
+          <w:tcPr>
+            <w:tcW w:w="3135" w:type="dxa"/>
+          </w:tcPr>
+          <w:p>
+            <w:pPr>
+              <w:spacing w:line="276" w:lineRule="auto"/>
+            </w:pPr>
+            <w:proofErr w:type="gramStart"/>
+            <w:r>
+              <w:t>1 :</w:t>
+            </w:r>
+            <w:proofErr w:type="gramEnd"/>
+            <w:r>
+              <w:t xml:space="preserve"> *</w:t>
+            </w:r>
+          </w:p>
+        </w:tc>
+        <w:tc>
+          <w:tcPr>
+            <w:tcW w:w="3135" w:type="dxa"/>
+          </w:tcPr>
+          <w:p>
+            <w:pPr>
+              <w:spacing w:line="276" w:lineRule="auto"/>
+            </w:pPr>
+            <w:r>
+              <w:t>Users leave many reviews</w:t>
+            </w:r>
+          </w:p>
+        </w:tc>
+      </w:tr>
+      <w:tr>
+        <w:tc>
+          <w:tcPr>
+            <w:tcW w:w="3135" w:type="dxa"/>
+          </w:tcPr>
+          <w:p>
+            <w:pPr>
+              <w:spacing w:line="276" w:lineRule="auto"/>
+            </w:pPr>
+            <w:r>
+              <w:t>Category → Product</w:t>
+            </w:r>
+          </w:p>
+        </w:tc>
+        <w:tc>
+          <w:tcPr>
+            <w:tcW w:w="3135" w:type="dxa"/>
+          </w:tcPr>
+          <w:p>
+            <w:pPr>
+              <w:spacing w:line="276" w:lineRule="auto"/>
+            </w:pPr>
+            <w:proofErr w:type="gramStart"/>
+            <w:r>
+              <w:t>1 :</w:t>
+            </w:r>
+            <w:proofErr w:type="gramEnd"/>
+            <w:r>
+              <w:t xml:space="preserve"> *</w:t>
+            </w:r>
+          </w:p>
+        </w:tc>
+        <w:tc>
+          <w:tcPr>
+            <w:tcW w:w="3135" w:type="dxa"/>
+          </w:tcPr>
+          <w:p>
+            <w:pPr>
+              <w:spacing w:line="276" w:lineRule="auto"/>
+            </w:pPr>
+            <w:r>
+              <w:t>Products belong to a single category</w:t>
+            </w:r>
+          </w:p>
+        </w:tc>
+      </w:tr>
+      <w:tr>
+        <w:tc>
+          <w:tcPr>
+            <w:tcW w:w="3135" w:type="dxa"/>
+          </w:tcPr>
+          <w:p>
+            <w:pPr>
+              <w:spacing w:line="276" w:lineRule="auto"/>
+            </w:pPr>
+            <w:r>
+              <w:t>Category → Category</w:t>
+            </w:r>
+          </w:p>
+        </w:tc>
+        <w:tc>
+          <w:tcPr>
+            <w:tcW w:w="3135" w:type="dxa"/>
+          </w:tcPr>
+          <w:p>
+            <w:pPr>
+              <w:spacing w:line="276" w:lineRule="auto"/>
+            </w:pPr>
+            <w:proofErr w:type="gramStart"/>
+            <w:r>
+              <w:t>1 :</w:t>
+            </w:r>
+            <w:proofErr w:type="gramEnd"/>
+            <w:r>
+              <w:t xml:space="preserve"> *</w:t>
+            </w:r>
+          </w:p>
+        </w:tc>
+        <w:tc>
+          <w:tcPr>
+            <w:tcW w:w="3135" w:type="dxa"/>
+          </w:tcPr>
+          <w:p>
+            <w:pPr>
+              <w:spacing w:line="276" w:lineRule="auto"/>
+            </w:pPr>
+            <w:r>
+              <w:t>Self‑referencing parent/child hierarchy</w:t>
+            </w:r>
+          </w:p>
+        </w:tc>
+      </w:tr>
+      <w:tr>
+        <w:tc>
+          <w:tcPr>
+            <w:tcW w:w="3135" w:type="dxa"/>
+          </w:tcPr>
+          <w:p>
+            <w:pPr>
+              <w:spacing w:line="276" w:lineRule="auto"/>
+            </w:pPr>
+            <w:r>
+              <w:t>Product → Review</w:t>
+            </w:r>
+          </w:p>
+        </w:tc>
+        <w:tc>
+          <w:tcPr>
+            <w:tcW w:w="3135" w:type="dxa"/>
+          </w:tcPr>
+          <w:p>
+            <w:pPr>
+              <w:spacing w:line="276" w:lineRule="auto"/>
+            </w:pPr>
+            <w:proofErr w:type="gramStart"/>
+            <w:r>
+              <w:t>1 :</w:t>
+            </w:r>
+            <w:proofErr w:type="gramEnd"/>
+            <w:r>
+              <w:t xml:space="preserve"> *</w:t>
+            </w:r>
+          </w:p>
+        </w:tc>
+        <w:tc>
+          <w:tcPr>
+            <w:tcW w:w="3135" w:type="dxa"/>
+          </w:tcPr>
+          <w:p>
+            <w:pPr>
+              <w:spacing w:line="276" w:lineRule="auto"/>
+            </w:pPr>
+            <w:r>
+              <w:t>Each product may collect many reviews</w:t>
+            </w:r>
+          </w:p>
+        </w:tc>
+      </w:tr>
+      <w:tr>
+        <w:tc>
+          <w:tcPr>
+            <w:tcW w:w="3135" w:type="dxa"/>
+          </w:tcPr>
+          <w:p>
+            <w:pPr>
+              <w:spacing w:line="276" w:lineRule="auto"/>
+            </w:pPr>
+            <w:r>
+              <w:t xml:space="preserve">Product → </w:t>
+            </w:r>
+            <w:proofErr w:type="spellStart"/>
+            <w:r>
+              <w:t>OrderItem</w:t>
+            </w:r>
+            <w:proofErr w:type="spellEnd"/>
+          </w:p>
+        </w:tc>
+        <w:tc>
+          <w:tcPr>
+            <w:tcW w:w="3135" w:type="dxa"/>
+          </w:tcPr>
+          <w:p>
+            <w:pPr>
+              <w:spacing w:line="276" w:lineRule="auto"/>
+            </w:pPr>
+            <w:proofErr w:type="gramStart"/>
+            <w:r>
+              <w:t>1 :</w:t>
+            </w:r>
+            <w:proofErr w:type="gramEnd"/>
+            <w:r>
+              <w:t xml:space="preserve"> *</w:t>
+            </w:r>
+          </w:p>
+        </w:tc>
+        <w:tc>
+          <w:tcPr>
+            <w:tcW w:w="3135" w:type="dxa"/>
+          </w:tcPr>
+          <w:p>
+            <w:pPr>
+              <w:spacing w:line="276" w:lineRule="auto"/>
+            </w:pPr>
+            <w:r>
+              <w:t>Product appears in many order lines</w:t>
+            </w:r>
+          </w:p>
+        </w:tc>
+      </w:tr>
+      <w:tr>
+        <w:tc>
+          <w:tcPr>
+            <w:tcW w:w="3135" w:type="dxa"/>
+          </w:tcPr>
+          <w:p>
+            <w:pPr>
+              <w:spacing w:line="276" w:lineRule="auto"/>
+            </w:pPr>
+            <w:r>
+              <w:t xml:space="preserve">Product → </w:t>
+            </w:r>
+            <w:proofErr w:type="spellStart"/>
+            <w:r>
+              <w:t>CartItem</w:t>
+            </w:r>
+            <w:proofErr w:type="spellEnd"/>
+          </w:p>
+        </w:tc>
+        <w:tc>
+          <w:tcPr>
+            <w:tcW w:w="3135" w:type="dxa"/>
+          </w:tcPr>
+          <w:p>
+            <w:pPr>
+              <w:spacing w:line="276" w:lineRule="auto"/>
+            </w:pPr>
+            <w:proofErr w:type="gramStart"/>
+            <w:r>
+              <w:t>1 :</w:t>
+            </w:r>
+            <w:proofErr w:type="gramEnd"/>
+            <w:r>
+              <w:t xml:space="preserve"> *</w:t>
+            </w:r>
+          </w:p>
+        </w:tc>
+        <w:tc>
+          <w:tcPr>
+            <w:tcW w:w="3135" w:type="dxa"/>
+          </w:tcPr>
+          <w:p>
+            <w:pPr>
+              <w:spacing w:line="276" w:lineRule="auto"/>
+            </w:pPr>
+            <w:r>
+              <w:t>Product appears in many carts</w:t>
+            </w:r>
+          </w:p>
+        </w:tc>
+      </w:tr>
+      <w:tr>
+        <w:tc>
+          <w:tcPr>
+            <w:tcW w:w="3135" w:type="dxa"/>
+          </w:tcPr>
+          <w:p>
+            <w:pPr>
+              <w:spacing w:line="276" w:lineRule="auto"/>
+            </w:pPr>
+            <w:r>
+              <w:t xml:space="preserve">Order → </w:t>
+            </w:r>
+            <w:proofErr w:type="spellStart"/>
+            <w:r>
+              <w:t>OrderItem</w:t>
+            </w:r>
+            <w:proofErr w:type="spellEnd"/>
+          </w:p>
+        </w:tc>
+        <w:tc>
+          <w:tcPr>
+            <w:tcW w:w="3135" w:type="dxa"/>
+          </w:tcPr>
+          <w:p>
+            <w:pPr>
+              <w:spacing w:line="276" w:lineRule="auto"/>
+            </w:pPr>
+            <w:proofErr w:type="gramStart"/>
+            <w:r>
+              <w:t>1 :</w:t>
+            </w:r>
+            <w:proofErr w:type="gramEnd"/>
+            <w:r>
+              <w:t xml:space="preserve"> *</w:t>
+            </w:r>
+          </w:p>
+        </w:tc>
+        <w:tc>
+          <w:tcPr>
+            <w:tcW w:w="3135" w:type="dxa"/>
+          </w:tcPr>
+          <w:p>
+            <w:pPr>
+              <w:spacing w:line="276" w:lineRule="auto"/>
+            </w:pPr>
+            <w:r>
+              <w:t>Order is composed of multiple order items</w:t>
+            </w:r>
+          </w:p>
+        </w:tc>
+      </w:tr>
+      <w:tr>
+        <w:tc>
+          <w:tcPr>
+            <w:tcW w:w="3135" w:type="dxa"/>
+          </w:tcPr>
+          <w:p>
+            <w:pPr>
+              <w:spacing w:line="276" w:lineRule="auto"/>
+            </w:pPr>
+            <w:r>
+              <w:t xml:space="preserve">Cart → </w:t>
+            </w:r>
+            <w:proofErr w:type="spellStart"/>
+            <w:r>
+              <w:t>CartItem</w:t>
+            </w:r>
+            <w:proofErr w:type="spellEnd"/>
+          </w:p>
+        </w:tc>
+        <w:tc>
+          <w:tcPr>
+            <w:tcW w:w="3135" w:type="dxa"/>
+          </w:tcPr>
+          <w:p>
+            <w:pPr>
+              <w:spacing w:line="276" w:lineRule="auto"/>
+            </w:pPr>
+            <w:proofErr w:type="gramStart"/>
+            <w:r>
+              <w:t>1 :</w:t>
+            </w:r>
+            <w:proofErr w:type="gramEnd"/>
+            <w:r>
+              <w:t xml:space="preserve"> *</w:t>
+            </w:r>
+          </w:p>
+        </w:tc>
+        <w:tc>
+          <w:tcPr>
+            <w:tcW w:w="3135" w:type="dxa"/>
+          </w:tcPr>
+          <w:p>
+            <w:pPr>
+              <w:spacing w:line="276" w:lineRule="auto"/>
+            </w:pPr>
+            <w:r>
+              <w:t>Cart holds multiple cart items</w:t>
+            </w:r>
+          </w:p>
+        </w:tc>
+      </w:tr>
+    </w:tbl>
+    <w:p>
+      <w:pPr>
+        <w:rPr>
+          <w:szCs w:val="24"/>
+        </w:rPr>
+      </w:pPr>
+    </w:p>
+    <w:p>
+      <w:pPr>
+        <w:rPr>
+          <w:szCs w:val="24"/>
+        </w:rPr>
+      </w:pPr>
+      <w:r>
+        <w:rPr>
+          <w:szCs w:val="24"/>
+        </w:rPr>
+        <w:br w:type="page"/>
+      </w:r>
+    </w:p>
+    <w:p>
+      <w:pPr>
+        <w:rPr>
+          <w:szCs w:val="24"/>
+        </w:rPr>
+      </w:pPr>
+      <w:r>
+        <w:rPr>
+          <w:szCs w:val="24"/>
+        </w:rPr>
+        <w:lastRenderedPageBreak/>
         <w:t>Part 2: Expected Functionality</w:t>
       </w:r>
     </w:p>
@@ -3636,7 +4412,19 @@
               <w:rPr>
                 <w:szCs w:val="24"/>
               </w:rPr>
-              <w:t>**Flyway**</w:t>
+              <w:t>**</w:t>
+            </w:r>
+            <w:r>
+              <w:rPr>
+                <w:szCs w:val="24"/>
+              </w:rPr>
+              <w:t>Liquibase</w:t>
+            </w:r>
+            <w:r>
+              <w:rPr>
+                <w:szCs w:val="24"/>
+              </w:rPr>
+              <w:t>**</w:t>
             </w:r>
           </w:p>
         </w:tc>
@@ -3813,7 +4601,19 @@
               <w:rPr>
                 <w:szCs w:val="24"/>
               </w:rPr>
-              <w:t>**Chart.js**</w:t>
+              <w:t>**</w:t>
+            </w:r>
+            <w:r>
+              <w:rPr>
+                <w:szCs w:val="24"/>
+              </w:rPr>
+              <w:t>d3</w:t>
+            </w:r>
+            <w:r>
+              <w:rPr>
+                <w:szCs w:val="24"/>
+              </w:rPr>
+              <w:t>.js**</w:t>
             </w:r>
           </w:p>
         </w:tc>

</xml_diff>